<commit_message>
Resume with new email update
</commit_message>
<xml_diff>
--- a/public/assets/Binh Minh Nguyen - Software Engineer Resume.docx
+++ b/public/assets/Binh Minh Nguyen - Software Engineer Resume.docx
@@ -1713,18 +1713,14 @@
               </w:rPr>
             </w:pPr>
             <w:hyperlink r:id="rId19" w:history="1">
+              <w:proofErr w:type="spellStart"/>
               <w:r>
                 <w:rPr>
                   <w:rStyle w:val="Hyperlink"/>
                 </w:rPr>
-                <w:t>minhnguyenaus98@gmail.co</w:t>
+                <w:t>contact@bminhnguyen.dev</w:t>
               </w:r>
-              <w:r>
-                <w:rPr>
-                  <w:rStyle w:val="Hyperlink"/>
-                </w:rPr>
-                <w:t>m</w:t>
-              </w:r>
+              <w:proofErr w:type="spellEnd"/>
             </w:hyperlink>
           </w:p>
           <w:p>

</xml_diff>